<commit_message>
changed i/o to database
</commit_message>
<xml_diff>
--- a/Mauricio Azcona.docx
+++ b/Mauricio Azcona.docx
@@ -108,7 +108,7 @@
           <w:sz w:val="24"/>
           <w:szCs w:val="24"/>
         </w:rPr>
-        <w:t>24 March 2018</w:t>
+        <w:t>20 April 2018</w:t>
       </w:r>
       <w:r>
         <w:rPr>
@@ -138,17 +138,23 @@
           <w:sz w:val="24"/>
           <w:szCs w:val="24"/>
         </w:rPr>
-        <w:t>Ticket Citation Screenshots</w:t>
-      </w:r>
-      <w:bookmarkStart w:id="0" w:name="_GoBack"/>
-      <w:bookmarkEnd w:id="0"/>
-      <w:r>
-        <w:rPr>
-          <w:rFonts w:ascii="Times New Roman" w:hAnsi="Times New Roman" w:cs="Times New Roman"/>
-          <w:sz w:val="24"/>
-          <w:szCs w:val="24"/>
-        </w:rPr>
-        <w:t xml:space="preserve"> (I/O)</w:t>
+        <w:t>Ticket Citation Screenshots (</w:t>
+      </w:r>
+      <w:r>
+        <w:rPr>
+          <w:rFonts w:ascii="Times New Roman" w:hAnsi="Times New Roman" w:cs="Times New Roman"/>
+          <w:sz w:val="24"/>
+          <w:szCs w:val="24"/>
+        </w:rPr>
+        <w:t>Database</w:t>
+      </w:r>
+      <w:r>
+        <w:rPr>
+          <w:rFonts w:ascii="Times New Roman" w:hAnsi="Times New Roman" w:cs="Times New Roman"/>
+          <w:sz w:val="24"/>
+          <w:szCs w:val="24"/>
+        </w:rPr>
+        <w:t>)</w:t>
       </w:r>
     </w:p>
     <w:p>
@@ -157,7 +163,6 @@
           <w:tab w:val="left" w:pos="1047"/>
         </w:tabs>
         <w:spacing w:line="480" w:lineRule="auto"/>
-        <w:jc w:val="center"/>
         <w:rPr>
           <w:rFonts w:ascii="Times New Roman" w:hAnsi="Times New Roman" w:cs="Times New Roman"/>
           <w:sz w:val="24"/>
@@ -172,10 +177,10 @@
           <w:szCs w:val="24"/>
         </w:rPr>
         <w:drawing>
-          <wp:inline distT="0" distB="0" distL="0" distR="0" wp14:anchorId="07188D26" wp14:editId="10835DE6">
-            <wp:extent cx="5943600" cy="3345180"/>
-            <wp:effectExtent l="0" t="0" r="0" b="7620"/>
-            <wp:docPr id="1" name="Picture 1"/>
+          <wp:inline distT="0" distB="0" distL="0" distR="0" wp14:anchorId="21410CC5" wp14:editId="10E9827F">
+            <wp:extent cx="5943600" cy="3343275"/>
+            <wp:effectExtent l="0" t="0" r="0" b="9525"/>
+            <wp:docPr id="3" name="Picture 3"/>
             <wp:cNvGraphicFramePr>
               <a:graphicFrameLocks xmlns:a="http://schemas.openxmlformats.org/drawingml/2006/main" noChangeAspect="1"/>
             </wp:cNvGraphicFramePr>
@@ -183,10 +188,8 @@
               <a:graphicData uri="http://schemas.openxmlformats.org/drawingml/2006/picture">
                 <pic:pic xmlns:pic="http://schemas.openxmlformats.org/drawingml/2006/picture">
                   <pic:nvPicPr>
-                    <pic:cNvPr id="0" name="Picture 1"/>
-                    <pic:cNvPicPr>
-                      <a:picLocks noChangeAspect="1" noChangeArrowheads="1"/>
-                    </pic:cNvPicPr>
+                    <pic:cNvPr id="3" name="screenshot of database.png"/>
+                    <pic:cNvPicPr/>
                   </pic:nvPicPr>
                   <pic:blipFill>
                     <a:blip r:embed="rId5" cstate="print">
@@ -196,37 +199,24 @@
                         </a:ext>
                       </a:extLst>
                     </a:blip>
-                    <a:srcRect/>
                     <a:stretch>
                       <a:fillRect/>
                     </a:stretch>
                   </pic:blipFill>
-                  <pic:spPr bwMode="auto">
+                  <pic:spPr>
                     <a:xfrm>
                       <a:off x="0" y="0"/>
-                      <a:ext cx="5943600" cy="3345180"/>
+                      <a:ext cx="5943600" cy="3343275"/>
                     </a:xfrm>
                     <a:prstGeom prst="rect">
                       <a:avLst/>
                     </a:prstGeom>
-                    <a:noFill/>
-                    <a:ln>
-                      <a:noFill/>
-                    </a:ln>
                   </pic:spPr>
                 </pic:pic>
               </a:graphicData>
             </a:graphic>
           </wp:inline>
         </w:drawing>
-      </w:r>
-      <w:r>
-        <w:rPr>
-          <w:rFonts w:ascii="Times New Roman" w:hAnsi="Times New Roman" w:cs="Times New Roman"/>
-          <w:sz w:val="24"/>
-          <w:szCs w:val="24"/>
-        </w:rPr>
-        <w:t>Ticket is printed from file</w:t>
       </w:r>
     </w:p>
     <w:p>
@@ -235,6 +225,56 @@
           <w:tab w:val="left" w:pos="1047"/>
         </w:tabs>
         <w:spacing w:line="480" w:lineRule="auto"/>
+        <w:jc w:val="center"/>
+        <w:rPr>
+          <w:rFonts w:ascii="Times New Roman" w:hAnsi="Times New Roman" w:cs="Times New Roman"/>
+          <w:sz w:val="24"/>
+          <w:szCs w:val="24"/>
+        </w:rPr>
+      </w:pPr>
+      <w:r>
+        <w:rPr>
+          <w:rFonts w:ascii="Times New Roman" w:hAnsi="Times New Roman" w:cs="Times New Roman"/>
+          <w:sz w:val="24"/>
+          <w:szCs w:val="24"/>
+        </w:rPr>
+        <w:t>Tickets d</w:t>
+      </w:r>
+      <w:bookmarkStart w:id="0" w:name="_GoBack"/>
+      <w:bookmarkEnd w:id="0"/>
+      <w:r>
+        <w:rPr>
+          <w:rFonts w:ascii="Times New Roman" w:hAnsi="Times New Roman" w:cs="Times New Roman"/>
+          <w:sz w:val="24"/>
+          <w:szCs w:val="24"/>
+        </w:rPr>
+        <w:t>atabase</w:t>
+      </w:r>
+    </w:p>
+    <w:p>
+      <w:pPr>
+        <w:rPr>
+          <w:rFonts w:ascii="Times New Roman" w:hAnsi="Times New Roman" w:cs="Times New Roman"/>
+          <w:sz w:val="24"/>
+          <w:szCs w:val="24"/>
+        </w:rPr>
+      </w:pPr>
+      <w:r>
+        <w:rPr>
+          <w:rFonts w:ascii="Times New Roman" w:hAnsi="Times New Roman" w:cs="Times New Roman"/>
+          <w:sz w:val="24"/>
+          <w:szCs w:val="24"/>
+        </w:rPr>
+        <w:br w:type="page"/>
+      </w:r>
+    </w:p>
+    <w:p>
+      <w:pPr>
+        <w:tabs>
+          <w:tab w:val="left" w:pos="1047"/>
+        </w:tabs>
+        <w:spacing w:line="480" w:lineRule="auto"/>
+        <w:jc w:val="center"/>
         <w:rPr>
           <w:rFonts w:ascii="Times New Roman" w:hAnsi="Times New Roman" w:cs="Times New Roman"/>
           <w:sz w:val="24"/>
@@ -250,10 +290,10 @@
         </w:rPr>
         <w:lastRenderedPageBreak/>
         <w:drawing>
-          <wp:inline distT="0" distB="0" distL="0" distR="0" wp14:anchorId="3B2C36A6" wp14:editId="365766B6">
-            <wp:extent cx="5943600" cy="3345180"/>
-            <wp:effectExtent l="0" t="0" r="0" b="7620"/>
-            <wp:docPr id="2" name="Picture 2"/>
+          <wp:inline distT="0" distB="0" distL="0" distR="0" wp14:anchorId="0B6AC7B0" wp14:editId="306BBDA5">
+            <wp:extent cx="5943600" cy="3343275"/>
+            <wp:effectExtent l="0" t="0" r="0" b="9525"/>
+            <wp:docPr id="4" name="Picture 4"/>
             <wp:cNvGraphicFramePr>
               <a:graphicFrameLocks xmlns:a="http://schemas.openxmlformats.org/drawingml/2006/main" noChangeAspect="1"/>
             </wp:cNvGraphicFramePr>
@@ -261,10 +301,8 @@
               <a:graphicData uri="http://schemas.openxmlformats.org/drawingml/2006/picture">
                 <pic:pic xmlns:pic="http://schemas.openxmlformats.org/drawingml/2006/picture">
                   <pic:nvPicPr>
-                    <pic:cNvPr id="0" name="Picture 2"/>
-                    <pic:cNvPicPr>
-                      <a:picLocks noChangeAspect="1" noChangeArrowheads="1"/>
-                    </pic:cNvPicPr>
+                    <pic:cNvPr id="4" name="3.png"/>
+                    <pic:cNvPicPr/>
                   </pic:nvPicPr>
                   <pic:blipFill>
                     <a:blip r:embed="rId6" cstate="print">
@@ -274,23 +312,18 @@
                         </a:ext>
                       </a:extLst>
                     </a:blip>
-                    <a:srcRect/>
                     <a:stretch>
                       <a:fillRect/>
                     </a:stretch>
                   </pic:blipFill>
-                  <pic:spPr bwMode="auto">
+                  <pic:spPr>
                     <a:xfrm>
                       <a:off x="0" y="0"/>
-                      <a:ext cx="5943600" cy="3345180"/>
+                      <a:ext cx="5943600" cy="3343275"/>
                     </a:xfrm>
                     <a:prstGeom prst="rect">
                       <a:avLst/>
                     </a:prstGeom>
-                    <a:noFill/>
-                    <a:ln>
-                      <a:noFill/>
-                    </a:ln>
                   </pic:spPr>
                 </pic:pic>
               </a:graphicData>
@@ -318,7 +351,7 @@
           <w:sz w:val="24"/>
           <w:szCs w:val="24"/>
         </w:rPr>
-        <w:t>Tickets.dat file created</w:t>
+        <w:t>GUI with displayed ticket on bottom</w:t>
       </w:r>
     </w:p>
     <w:sectPr>
@@ -1072,7 +1105,7 @@
 </file>
 
 <file path=customXml/itemProps1.xml><?xml version="1.0" encoding="utf-8"?>
-<ds:datastoreItem xmlns:ds="http://schemas.openxmlformats.org/officeDocument/2006/customXml" ds:itemID="{F83E31AE-ECBB-4FE1-8A3F-68327C758142}">
+<ds:datastoreItem xmlns:ds="http://schemas.openxmlformats.org/officeDocument/2006/customXml" ds:itemID="{4D017022-89FB-42BC-B529-775FBB0D87F0}">
   <ds:schemaRefs>
     <ds:schemaRef ds:uri="http://schemas.openxmlformats.org/officeDocument/2006/bibliography"/>
   </ds:schemaRefs>

</xml_diff>